<commit_message>
Update website by adding new logo.
</commit_message>
<xml_diff>
--- a/docs/lf/LocationFinderDe.docx
+++ b/docs/lf/LocationFinderDe.docx
@@ -15,25 +15,21 @@
       </w:pPr>
       <w:r>
         <w:rPr>
-          <w:b/>
-          <w:bCs/>
           <w:noProof/>
-          <w:sz w:val="40"/>
-          <w:szCs w:val="40"/>
         </w:rPr>
         <w:drawing>
-          <wp:anchor distT="0" distB="0" distL="114300" distR="114300" simplePos="0" relativeHeight="251658240" behindDoc="0" locked="0" layoutInCell="1" allowOverlap="1" wp14:anchorId="07BD45C2" wp14:editId="0C1AAF15">
+          <wp:anchor distT="0" distB="0" distL="114300" distR="114300" simplePos="0" relativeHeight="251662336" behindDoc="0" locked="0" layoutInCell="1" allowOverlap="1" wp14:anchorId="540EEBE8" wp14:editId="1EBA2924">
             <wp:simplePos x="0" y="0"/>
             <wp:positionH relativeFrom="margin">
-              <wp:align>right</wp:align>
+              <wp:posOffset>4671533</wp:posOffset>
             </wp:positionH>
             <wp:positionV relativeFrom="paragraph">
-              <wp:posOffset>-665480</wp:posOffset>
+              <wp:posOffset>-406400</wp:posOffset>
             </wp:positionV>
-            <wp:extent cx="1869440" cy="670560"/>
+            <wp:extent cx="742950" cy="742950"/>
             <wp:effectExtent l="0" t="0" r="0" b="0"/>
             <wp:wrapNone/>
-            <wp:docPr id="1" name="Graphic 1"/>
+            <wp:docPr id="2113912806" name="Graphic 1"/>
             <wp:cNvGraphicFramePr>
               <a:graphicFrameLocks xmlns:a="http://schemas.openxmlformats.org/drawingml/2006/main" noChangeAspect="1"/>
             </wp:cNvGraphicFramePr>
@@ -41,11 +37,11 @@
               <a:graphicData uri="http://schemas.openxmlformats.org/drawingml/2006/picture">
                 <pic:pic xmlns:pic="http://schemas.openxmlformats.org/drawingml/2006/picture">
                   <pic:nvPicPr>
-                    <pic:cNvPr id="1" name=""/>
+                    <pic:cNvPr id="2113912806" name=""/>
                     <pic:cNvPicPr/>
                   </pic:nvPicPr>
-                  <pic:blipFill rotWithShape="1">
-                    <a:blip r:embed="rId8" cstate="print">
+                  <pic:blipFill>
+                    <a:blip r:embed="rId8">
                       <a:extLst>
                         <a:ext uri="{28A0092B-C50C-407E-A947-70E740481C1C}">
                           <a14:useLocalDpi xmlns:a14="http://schemas.microsoft.com/office/drawing/2010/main" val="0"/>
@@ -55,25 +51,18 @@
                         </a:ext>
                       </a:extLst>
                     </a:blip>
-                    <a:srcRect l="3895" t="18605" r="6513" b="18412"/>
-                    <a:stretch/>
+                    <a:stretch>
+                      <a:fillRect/>
+                    </a:stretch>
                   </pic:blipFill>
-                  <pic:spPr bwMode="auto">
+                  <pic:spPr>
                     <a:xfrm>
                       <a:off x="0" y="0"/>
-                      <a:ext cx="1869440" cy="670560"/>
+                      <a:ext cx="742950" cy="742950"/>
                     </a:xfrm>
                     <a:prstGeom prst="rect">
                       <a:avLst/>
                     </a:prstGeom>
-                    <a:ln>
-                      <a:noFill/>
-                    </a:ln>
-                    <a:extLst>
-                      <a:ext uri="{53640926-AAD7-44D8-BBD7-CCE9431645EC}">
-                        <a14:shadowObscured xmlns:a14="http://schemas.microsoft.com/office/drawing/2010/main"/>
-                      </a:ext>
-                    </a:extLst>
                   </pic:spPr>
                 </pic:pic>
               </a:graphicData>
@@ -91,11 +80,218 @@
         <w:rPr>
           <w:b/>
           <w:bCs/>
+          <w:noProof/>
           <w:sz w:val="40"/>
           <w:szCs w:val="40"/>
-          <w:lang w:val="de-CH"/>
-        </w:rPr>
-        <w:t>LocationFinder</w:t>
+        </w:rPr>
+        <w:drawing>
+          <wp:anchor distT="0" distB="0" distL="114300" distR="114300" simplePos="0" relativeHeight="251658240" behindDoc="0" locked="0" layoutInCell="1" allowOverlap="1" wp14:anchorId="54086D84" wp14:editId="5BDF0BF5">
+            <wp:simplePos x="0" y="0"/>
+            <wp:positionH relativeFrom="margin">
+              <wp:posOffset>-66040</wp:posOffset>
+            </wp:positionH>
+            <wp:positionV relativeFrom="paragraph">
+              <wp:posOffset>-502447</wp:posOffset>
+            </wp:positionV>
+            <wp:extent cx="1378423" cy="512377"/>
+            <wp:effectExtent l="0" t="0" r="0" b="0"/>
+            <wp:wrapNone/>
+            <wp:docPr id="146322096" name="Picture 2"/>
+            <wp:cNvGraphicFramePr>
+              <a:graphicFrameLocks xmlns:a="http://schemas.openxmlformats.org/drawingml/2006/main" noChangeAspect="1"/>
+            </wp:cNvGraphicFramePr>
+            <a:graphic xmlns:a="http://schemas.openxmlformats.org/drawingml/2006/main">
+              <a:graphicData uri="http://schemas.openxmlformats.org/drawingml/2006/picture">
+                <pic:pic xmlns:pic="http://schemas.openxmlformats.org/drawingml/2006/picture">
+                  <pic:nvPicPr>
+                    <pic:cNvPr id="0" name="Picture 2"/>
+                    <pic:cNvPicPr>
+                      <a:picLocks noChangeAspect="1" noChangeArrowheads="1"/>
+                    </pic:cNvPicPr>
+                  </pic:nvPicPr>
+                  <pic:blipFill>
+                    <a:blip r:embed="rId10" cstate="print">
+                      <a:extLst>
+                        <a:ext uri="{28A0092B-C50C-407E-A947-70E740481C1C}">
+                          <a14:useLocalDpi xmlns:a14="http://schemas.microsoft.com/office/drawing/2010/main" val="0"/>
+                        </a:ext>
+                      </a:extLst>
+                    </a:blip>
+                    <a:srcRect/>
+                    <a:stretch>
+                      <a:fillRect/>
+                    </a:stretch>
+                  </pic:blipFill>
+                  <pic:spPr bwMode="auto">
+                    <a:xfrm>
+                      <a:off x="0" y="0"/>
+                      <a:ext cx="1378423" cy="512377"/>
+                    </a:xfrm>
+                    <a:prstGeom prst="rect">
+                      <a:avLst/>
+                    </a:prstGeom>
+                    <a:noFill/>
+                    <a:ln>
+                      <a:noFill/>
+                    </a:ln>
+                  </pic:spPr>
+                </pic:pic>
+              </a:graphicData>
+            </a:graphic>
+            <wp14:sizeRelH relativeFrom="page">
+              <wp14:pctWidth>0</wp14:pctWidth>
+            </wp14:sizeRelH>
+            <wp14:sizeRelV relativeFrom="page">
+              <wp14:pctHeight>0</wp14:pctHeight>
+            </wp14:sizeRelV>
+          </wp:anchor>
+        </w:drawing>
+      </w:r>
+      <w:r>
+        <w:rPr>
+          <w:b/>
+          <w:bCs/>
+          <w:noProof/>
+          <w:sz w:val="40"/>
+          <w:szCs w:val="40"/>
+          <w:lang w:val="de-CH"/>
+        </w:rPr>
+        <mc:AlternateContent>
+          <mc:Choice Requires="wps">
+            <w:drawing>
+              <wp:anchor distT="45720" distB="45720" distL="114300" distR="114300" simplePos="0" relativeHeight="251660288" behindDoc="0" locked="0" layoutInCell="1" allowOverlap="1" wp14:anchorId="0B6FB049" wp14:editId="36E97790">
+                <wp:simplePos x="0" y="0"/>
+                <wp:positionH relativeFrom="column">
+                  <wp:posOffset>-118753</wp:posOffset>
+                </wp:positionH>
+                <wp:positionV relativeFrom="paragraph">
+                  <wp:posOffset>-298664</wp:posOffset>
+                </wp:positionV>
+                <wp:extent cx="3360717" cy="878543"/>
+                <wp:effectExtent l="0" t="0" r="0" b="0"/>
+                <wp:wrapNone/>
+                <wp:docPr id="217" name="Text Box 2"/>
+                <wp:cNvGraphicFramePr>
+                  <a:graphicFrameLocks xmlns:a="http://schemas.openxmlformats.org/drawingml/2006/main"/>
+                </wp:cNvGraphicFramePr>
+                <a:graphic xmlns:a="http://schemas.openxmlformats.org/drawingml/2006/main">
+                  <a:graphicData uri="http://schemas.microsoft.com/office/word/2010/wordprocessingShape">
+                    <wps:wsp>
+                      <wps:cNvSpPr txBox="1">
+                        <a:spLocks noChangeArrowheads="1"/>
+                      </wps:cNvSpPr>
+                      <wps:spPr bwMode="auto">
+                        <a:xfrm>
+                          <a:off x="0" y="0"/>
+                          <a:ext cx="3360717" cy="878543"/>
+                        </a:xfrm>
+                        <a:prstGeom prst="rect">
+                          <a:avLst/>
+                        </a:prstGeom>
+                        <a:noFill/>
+                        <a:ln w="9525">
+                          <a:noFill/>
+                          <a:miter lim="800000"/>
+                          <a:headEnd/>
+                          <a:tailEnd/>
+                        </a:ln>
+                      </wps:spPr>
+                      <wps:txbx>
+                        <w:txbxContent>
+                          <w:p>
+                            <w:pPr>
+                              <w:pStyle w:val="Heading1"/>
+                              <w:rPr>
+                                <w:b/>
+                                <w:bCs/>
+                                <w:sz w:val="80"/>
+                                <w:szCs w:val="80"/>
+                                <w:lang w:val="de-CH"/>
+                              </w:rPr>
+                            </w:pPr>
+                            <w:bookmarkStart w:id="0" w:name="_Hlk161391520"/>
+                            <w:r>
+                              <w:rPr>
+                                <w:b/>
+                                <w:bCs/>
+                                <w:sz w:val="80"/>
+                                <w:szCs w:val="80"/>
+                                <w:lang w:val="de-CH"/>
+                              </w:rPr>
+                              <w:t>LocationFinder</w:t>
+                            </w:r>
+                          </w:p>
+                          <w:bookmarkEnd w:id="0"/>
+                          <w:p>
+                            <w:pPr>
+                              <w:rPr>
+                                <w:lang w:val="en-US"/>
+                              </w:rPr>
+                            </w:pPr>
+                          </w:p>
+                        </w:txbxContent>
+                      </wps:txbx>
+                      <wps:bodyPr rot="0" vert="horz" wrap="square" lIns="91440" tIns="45720" rIns="91440" bIns="45720" anchor="t" anchorCtr="0">
+                        <a:noAutofit/>
+                      </wps:bodyPr>
+                    </wps:wsp>
+                  </a:graphicData>
+                </a:graphic>
+                <wp14:sizeRelH relativeFrom="margin">
+                  <wp14:pctWidth>0</wp14:pctWidth>
+                </wp14:sizeRelH>
+                <wp14:sizeRelV relativeFrom="margin">
+                  <wp14:pctHeight>0</wp14:pctHeight>
+                </wp14:sizeRelV>
+              </wp:anchor>
+            </w:drawing>
+          </mc:Choice>
+          <mc:Fallback>
+            <w:pict>
+              <v:shapetype w14:anchorId="0B6FB049" id="_x0000_t202" coordsize="21600,21600" o:spt="202" path="m,l,21600r21600,l21600,xe">
+                <v:stroke joinstyle="miter"/>
+                <v:path gradientshapeok="t" o:connecttype="rect"/>
+              </v:shapetype>
+              <v:shape id="Text Box 2" o:spid="_x0000_s1026" type="#_x0000_t202" style="position:absolute;margin-left:-9.35pt;margin-top:-23.5pt;width:264.6pt;height:69.2pt;z-index:251660288;visibility:visible;mso-wrap-style:square;mso-width-percent:0;mso-height-percent:0;mso-wrap-distance-left:9pt;mso-wrap-distance-top:3.6pt;mso-wrap-distance-right:9pt;mso-wrap-distance-bottom:3.6pt;mso-position-horizontal:absolute;mso-position-horizontal-relative:text;mso-position-vertical:absolute;mso-position-vertical-relative:text;mso-width-percent:0;mso-height-percent:0;mso-width-relative:margin;mso-height-relative:margin;v-text-anchor:top" o:gfxdata="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" filled="f" stroked="f">
+                <v:textbox>
+                  <w:txbxContent>
+                    <w:p>
+                      <w:pPr>
+                        <w:pStyle w:val="Heading1"/>
+                        <w:rPr>
+                          <w:b/>
+                          <w:bCs/>
+                          <w:sz w:val="80"/>
+                          <w:szCs w:val="80"/>
+                          <w:lang w:val="de-CH"/>
+                        </w:rPr>
+                      </w:pPr>
+                      <w:bookmarkStart w:id="1" w:name="_Hlk161391520"/>
+                      <w:r>
+                        <w:rPr>
+                          <w:b/>
+                          <w:bCs/>
+                          <w:sz w:val="80"/>
+                          <w:szCs w:val="80"/>
+                          <w:lang w:val="de-CH"/>
+                        </w:rPr>
+                        <w:t>LocationFinder</w:t>
+                      </w:r>
+                    </w:p>
+                    <w:bookmarkEnd w:id="1"/>
+                    <w:p>
+                      <w:pPr>
+                        <w:rPr>
+                          <w:lang w:val="en-US"/>
+                        </w:rPr>
+                      </w:pPr>
+                    </w:p>
+                  </w:txbxContent>
+                </v:textbox>
+              </v:shape>
+            </w:pict>
+          </mc:Fallback>
+        </mc:AlternateContent>
       </w:r>
     </w:p>
     <w:p>
@@ -514,7 +710,7 @@
                     <pic:cNvPicPr/>
                   </pic:nvPicPr>
                   <pic:blipFill>
-                    <a:blip r:embed="rId10"/>
+                    <a:blip r:embed="rId11"/>
                     <a:stretch>
                       <a:fillRect/>
                     </a:stretch>
@@ -912,7 +1108,7 @@
                     <pic:cNvPicPr/>
                   </pic:nvPicPr>
                   <pic:blipFill>
-                    <a:blip r:embed="rId11"/>
+                    <a:blip r:embed="rId12"/>
                     <a:stretch>
                       <a:fillRect/>
                     </a:stretch>
@@ -1174,7 +1370,7 @@
         </w:rPr>
         <w:t xml:space="preserve">Für weitere Auskünfte oder ein Angebot kontaktieren Sie uns bitte: Telefon +41 44 2448442 oder Mail an </w:t>
       </w:r>
-      <w:hyperlink r:id="rId12" w:history="1">
+      <w:hyperlink r:id="rId13" w:history="1">
         <w:r>
           <w:rPr>
             <w:rStyle w:val="Hyperlink"/>
@@ -1258,10 +1454,8 @@
       </w:r>
     </w:p>
     <w:sectPr>
-      <w:headerReference w:type="even" r:id="rId13"/>
       <w:headerReference w:type="default" r:id="rId14"/>
       <w:footerReference w:type="default" r:id="rId15"/>
-      <w:headerReference w:type="first" r:id="rId16"/>
       <w:pgSz w:w="11906" w:h="16838"/>
       <w:pgMar w:top="1440" w:right="1440" w:bottom="1440" w:left="1440" w:header="708" w:footer="708" w:gutter="0"/>
       <w:cols w:space="708"/>
@@ -1404,7 +1598,7 @@
                   <v:stroke joinstyle="miter"/>
                   <v:path gradientshapeok="t" o:connecttype="rect" textboxrect="5400,5400,16200,16200"/>
                 </v:shapetype>
-                <v:shape id="Flowchart: Decision 1" o:spid="_x0000_s1026" type="#_x0000_t110" alt="Light horizontal" style="width:430.5pt;height:3.55pt;flip:y;visibility:visible;mso-wrap-style:square;mso-left-percent:-10001;mso-top-percent:-10001;mso-position-horizontal:absolute;mso-position-horizontal-relative:char;mso-position-vertical:absolute;mso-position-vertical-relative:line;mso-left-percent:-10001;mso-top-percent:-10001;v-text-anchor:top" o:gfxdata="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" fillcolor="black" stroked="f">
+                <v:shape id="Flowchart: Decision 1" o:spid="_x0000_s1027" type="#_x0000_t110" alt="Light horizontal" style="width:430.5pt;height:3.55pt;flip:y;visibility:visible;mso-wrap-style:square;mso-left-percent:-10001;mso-top-percent:-10001;mso-position-horizontal:absolute;mso-position-horizontal-relative:char;mso-position-vertical:absolute;mso-position-vertical-relative:line;mso-left-percent:-10001;mso-top-percent:-10001;v-text-anchor:top" o:gfxdata="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" fillcolor="black" stroked="f">
                   <v:fill r:id="rId1" o:title="" type="pattern"/>
                   <v:textbox>
                     <w:txbxContent>
@@ -1542,116 +1736,73 @@
   <w:p>
     <w:pPr>
       <w:pStyle w:val="Header"/>
+      <w:rPr>
+        <w:lang w:val="en-US"/>
+      </w:rPr>
     </w:pPr>
     <w:r>
       <w:rPr>
         <w:noProof/>
-      </w:rPr>
-      <w:pict w14:anchorId="6F3B3CAB">
-        <v:shapetype id="_x0000_t75" coordsize="21600,21600" o:spt="75" o:preferrelative="t" path="m@4@5l@4@11@9@11@9@5xe" filled="f" stroked="f">
-          <v:stroke joinstyle="miter"/>
-          <v:formulas>
-            <v:f eqn="if lineDrawn pixelLineWidth 0"/>
-            <v:f eqn="sum @0 1 0"/>
-            <v:f eqn="sum 0 0 @1"/>
-            <v:f eqn="prod @2 1 2"/>
-            <v:f eqn="prod @3 21600 pixelWidth"/>
-            <v:f eqn="prod @3 21600 pixelHeight"/>
-            <v:f eqn="sum @0 0 1"/>
-            <v:f eqn="prod @6 1 2"/>
-            <v:f eqn="prod @7 21600 pixelWidth"/>
-            <v:f eqn="sum @8 21600 0"/>
-            <v:f eqn="prod @7 21600 pixelHeight"/>
-            <v:f eqn="sum @10 21600 0"/>
-          </v:formulas>
-          <v:path o:extrusionok="f" gradientshapeok="t" o:connecttype="rect"/>
-          <o:lock v:ext="edit" aspectratio="t"/>
-        </v:shapetype>
-        <v:shape id="WordPictureWatermark87131985" o:spid="_x0000_s1026" type="#_x0000_t75" style="position:absolute;margin-left:0;margin-top:0;width:1168.1pt;height:1417.7pt;z-index:-251657216;mso-position-horizontal:center;mso-position-horizontal-relative:margin;mso-position-vertical:center;mso-position-vertical-relative:margin" o:allowincell="f">
-          <v:imagedata r:id="rId1" o:title="DiraLogoWeb" gain="19661f" blacklevel="22938f"/>
-          <w10:wrap anchorx="margin" anchory="margin"/>
-        </v:shape>
-      </w:pict>
-    </w:r>
-  </w:p>
-</w:hdr>
-</file>
-
-<file path=word/header2.xml><?xml version="1.0" encoding="utf-8"?>
-<w:hdr xmlns:wpc="http://schemas.microsoft.com/office/word/2010/wordprocessingCanvas" xmlns:cx="http://schemas.microsoft.com/office/drawing/2014/chartex" xmlns:cx1="http://schemas.microsoft.com/office/drawing/2015/9/8/chartex" xmlns:cx2="http://schemas.microsoft.com/office/drawing/2015/10/21/chartex" xmlns:cx3="http://schemas.microsoft.com/office/drawing/2016/5/9/chartex" xmlns:cx4="http://schemas.microsoft.com/office/drawing/2016/5/10/chartex" xmlns:cx5="http://schemas.microsoft.com/office/drawing/2016/5/11/chartex" xmlns:cx6="http://schemas.microsoft.com/office/drawing/2016/5/12/chartex" xmlns:cx7="http://schemas.microsoft.com/office/drawing/2016/5/13/chartex" xmlns:cx8="http://schemas.microsoft.com/office/drawing/2016/5/14/chartex" xmlns:mc="http://schemas.openxmlformats.org/markup-compatibility/2006" xmlns:aink="http://schemas.microsoft.com/office/drawing/2016/ink" xmlns:am3d="http://schemas.microsoft.com/office/drawing/2017/model3d" xmlns:o="urn:schemas-microsoft-com:office:office" xmlns:oel="http://schemas.microsoft.com/office/2019/extlst" xmlns:r="http://schemas.openxmlformats.org/officeDocument/2006/relationships" xmlns:m="http://schemas.openxmlformats.org/officeDocument/2006/math" xmlns:v="urn:schemas-microsoft-com:vml" xmlns:wp14="http://schemas.microsoft.com/office/word/2010/wordprocessingDrawing" xmlns:wp="http://schemas.openxmlformats.org/drawingml/2006/wordprocessingDrawing" xmlns:w10="urn:schemas-microsoft-com:office:word" xmlns:w="http://schemas.openxmlformats.org/wordprocessingml/2006/main" xmlns:w14="http://schemas.microsoft.com/office/word/2010/wordml" xmlns:w15="http://schemas.microsoft.com/office/word/2012/wordml" xmlns:w16cex="http://schemas.microsoft.com/office/word/2018/wordml/cex" xmlns:w16cid="http://schemas.microsoft.com/office/word/2016/wordml/cid" xmlns:w16="http://schemas.microsoft.com/office/word/2018/wordml" xmlns:w16sdtdh="http://schemas.microsoft.com/office/word/2020/wordml/sdtdatahash" xmlns:w16se="http://schemas.microsoft.com/office/word/2015/wordml/symex" xmlns:wpg="http://schemas.microsoft.com/office/word/2010/wordprocessingGroup" xmlns:wpi="http://schemas.microsoft.com/office/word/2010/wordprocessingInk" xmlns:wne="http://schemas.microsoft.com/office/word/2006/wordml" xmlns:wps="http://schemas.microsoft.com/office/word/2010/wordprocessingShape" mc:Ignorable="w14 w15 w16se w16cid w16 w16cex w16sdtdh wp14">
-  <w:p>
-    <w:pPr>
-      <w:pStyle w:val="Header"/>
-    </w:pPr>
-    <w:r>
-      <w:rPr>
-        <w:noProof/>
-      </w:rPr>
-      <w:pict w14:anchorId="0836C356">
-        <v:shapetype id="_x0000_t75" coordsize="21600,21600" o:spt="75" o:preferrelative="t" path="m@4@5l@4@11@9@11@9@5xe" filled="f" stroked="f">
-          <v:stroke joinstyle="miter"/>
-          <v:formulas>
-            <v:f eqn="if lineDrawn pixelLineWidth 0"/>
-            <v:f eqn="sum @0 1 0"/>
-            <v:f eqn="sum 0 0 @1"/>
-            <v:f eqn="prod @2 1 2"/>
-            <v:f eqn="prod @3 21600 pixelWidth"/>
-            <v:f eqn="prod @3 21600 pixelHeight"/>
-            <v:f eqn="sum @0 0 1"/>
-            <v:f eqn="prod @6 1 2"/>
-            <v:f eqn="prod @7 21600 pixelWidth"/>
-            <v:f eqn="sum @8 21600 0"/>
-            <v:f eqn="prod @7 21600 pixelHeight"/>
-            <v:f eqn="sum @10 21600 0"/>
-          </v:formulas>
-          <v:path o:extrusionok="f" gradientshapeok="t" o:connecttype="rect"/>
-          <o:lock v:ext="edit" aspectratio="t"/>
-        </v:shapetype>
-        <v:shape id="WordPictureWatermark87131986" o:spid="_x0000_s1027" type="#_x0000_t75" style="position:absolute;margin-left:0;margin-top:0;width:1168.1pt;height:1417.7pt;z-index:-251656192;mso-position-horizontal:center;mso-position-horizontal-relative:margin;mso-position-vertical:center;mso-position-vertical-relative:margin" o:allowincell="f">
-          <v:imagedata r:id="rId1" o:title="DiraLogoWeb" gain="19661f" blacklevel="22938f"/>
-          <w10:wrap anchorx="margin" anchory="margin"/>
-        </v:shape>
-      </w:pict>
-    </w:r>
-  </w:p>
-</w:hdr>
-</file>
-
-<file path=word/header3.xml><?xml version="1.0" encoding="utf-8"?>
-<w:hdr xmlns:wpc="http://schemas.microsoft.com/office/word/2010/wordprocessingCanvas" xmlns:cx="http://schemas.microsoft.com/office/drawing/2014/chartex" xmlns:cx1="http://schemas.microsoft.com/office/drawing/2015/9/8/chartex" xmlns:cx2="http://schemas.microsoft.com/office/drawing/2015/10/21/chartex" xmlns:cx3="http://schemas.microsoft.com/office/drawing/2016/5/9/chartex" xmlns:cx4="http://schemas.microsoft.com/office/drawing/2016/5/10/chartex" xmlns:cx5="http://schemas.microsoft.com/office/drawing/2016/5/11/chartex" xmlns:cx6="http://schemas.microsoft.com/office/drawing/2016/5/12/chartex" xmlns:cx7="http://schemas.microsoft.com/office/drawing/2016/5/13/chartex" xmlns:cx8="http://schemas.microsoft.com/office/drawing/2016/5/14/chartex" xmlns:mc="http://schemas.openxmlformats.org/markup-compatibility/2006" xmlns:aink="http://schemas.microsoft.com/office/drawing/2016/ink" xmlns:am3d="http://schemas.microsoft.com/office/drawing/2017/model3d" xmlns:o="urn:schemas-microsoft-com:office:office" xmlns:oel="http://schemas.microsoft.com/office/2019/extlst" xmlns:r="http://schemas.openxmlformats.org/officeDocument/2006/relationships" xmlns:m="http://schemas.openxmlformats.org/officeDocument/2006/math" xmlns:v="urn:schemas-microsoft-com:vml" xmlns:wp14="http://schemas.microsoft.com/office/word/2010/wordprocessingDrawing" xmlns:wp="http://schemas.openxmlformats.org/drawingml/2006/wordprocessingDrawing" xmlns:w10="urn:schemas-microsoft-com:office:word" xmlns:w="http://schemas.openxmlformats.org/wordprocessingml/2006/main" xmlns:w14="http://schemas.microsoft.com/office/word/2010/wordml" xmlns:w15="http://schemas.microsoft.com/office/word/2012/wordml" xmlns:w16cex="http://schemas.microsoft.com/office/word/2018/wordml/cex" xmlns:w16cid="http://schemas.microsoft.com/office/word/2016/wordml/cid" xmlns:w16="http://schemas.microsoft.com/office/word/2018/wordml" xmlns:w16sdtdh="http://schemas.microsoft.com/office/word/2020/wordml/sdtdatahash" xmlns:w16se="http://schemas.microsoft.com/office/word/2015/wordml/symex" xmlns:wpg="http://schemas.microsoft.com/office/word/2010/wordprocessingGroup" xmlns:wpi="http://schemas.microsoft.com/office/word/2010/wordprocessingInk" xmlns:wne="http://schemas.microsoft.com/office/word/2006/wordml" xmlns:wps="http://schemas.microsoft.com/office/word/2010/wordprocessingShape" mc:Ignorable="w14 w15 w16se w16cid w16 w16cex w16sdtdh wp14">
-  <w:p>
-    <w:pPr>
-      <w:pStyle w:val="Header"/>
-    </w:pPr>
-    <w:r>
-      <w:rPr>
-        <w:noProof/>
-      </w:rPr>
-      <w:pict w14:anchorId="5E42989C">
-        <v:shapetype id="_x0000_t75" coordsize="21600,21600" o:spt="75" o:preferrelative="t" path="m@4@5l@4@11@9@11@9@5xe" filled="f" stroked="f">
-          <v:stroke joinstyle="miter"/>
-          <v:formulas>
-            <v:f eqn="if lineDrawn pixelLineWidth 0"/>
-            <v:f eqn="sum @0 1 0"/>
-            <v:f eqn="sum 0 0 @1"/>
-            <v:f eqn="prod @2 1 2"/>
-            <v:f eqn="prod @3 21600 pixelWidth"/>
-            <v:f eqn="prod @3 21600 pixelHeight"/>
-            <v:f eqn="sum @0 0 1"/>
-            <v:f eqn="prod @6 1 2"/>
-            <v:f eqn="prod @7 21600 pixelWidth"/>
-            <v:f eqn="sum @8 21600 0"/>
-            <v:f eqn="prod @7 21600 pixelHeight"/>
-            <v:f eqn="sum @10 21600 0"/>
-          </v:formulas>
-          <v:path o:extrusionok="f" gradientshapeok="t" o:connecttype="rect"/>
-          <o:lock v:ext="edit" aspectratio="t"/>
-        </v:shapetype>
-        <v:shape id="WordPictureWatermark87131984" o:spid="_x0000_s1025" type="#_x0000_t75" style="position:absolute;margin-left:0;margin-top:0;width:1168.1pt;height:1417.7pt;z-index:-251658240;mso-position-horizontal:center;mso-position-horizontal-relative:margin;mso-position-vertical:center;mso-position-vertical-relative:margin" o:allowincell="f">
-          <v:imagedata r:id="rId1" o:title="DiraLogoWeb" gain="19661f" blacklevel="22938f"/>
-          <w10:wrap anchorx="margin" anchory="margin"/>
-        </v:shape>
-      </w:pict>
+        <w:lang w:val="en-US"/>
+      </w:rPr>
+      <w:drawing>
+        <wp:anchor distT="0" distB="0" distL="114300" distR="114300" simplePos="0" relativeHeight="251658240" behindDoc="0" locked="0" layoutInCell="1" allowOverlap="1" wp14:anchorId="6886296C" wp14:editId="431387E0">
+          <wp:simplePos x="0" y="0"/>
+          <wp:positionH relativeFrom="margin">
+            <wp:posOffset>-2718880</wp:posOffset>
+          </wp:positionH>
+          <wp:positionV relativeFrom="paragraph">
+            <wp:posOffset>-961267</wp:posOffset>
+          </wp:positionV>
+          <wp:extent cx="10640291" cy="12577138"/>
+          <wp:effectExtent l="0" t="0" r="8890" b="0"/>
+          <wp:wrapNone/>
+          <wp:docPr id="602028266" name="Graphic 1"/>
+          <wp:cNvGraphicFramePr>
+            <a:graphicFrameLocks xmlns:a="http://schemas.openxmlformats.org/drawingml/2006/main" noChangeAspect="1"/>
+          </wp:cNvGraphicFramePr>
+          <a:graphic xmlns:a="http://schemas.openxmlformats.org/drawingml/2006/main">
+            <a:graphicData uri="http://schemas.openxmlformats.org/drawingml/2006/picture">
+              <pic:pic xmlns:pic="http://schemas.openxmlformats.org/drawingml/2006/picture">
+                <pic:nvPicPr>
+                  <pic:cNvPr id="602028266" name=""/>
+                  <pic:cNvPicPr/>
+                </pic:nvPicPr>
+                <pic:blipFill>
+                  <a:blip r:embed="rId1">
+                    <a:extLst>
+                      <a:ext uri="{28A0092B-C50C-407E-A947-70E740481C1C}">
+                        <a14:useLocalDpi xmlns:a14="http://schemas.microsoft.com/office/drawing/2010/main" val="0"/>
+                      </a:ext>
+                      <a:ext uri="{96DAC541-7B7A-43D3-8B79-37D633B846F1}">
+                        <asvg:svgBlip xmlns:asvg="http://schemas.microsoft.com/office/drawing/2016/SVG/main" r:embed="rId2"/>
+                      </a:ext>
+                    </a:extLst>
+                  </a:blip>
+                  <a:stretch>
+                    <a:fillRect/>
+                  </a:stretch>
+                </pic:blipFill>
+                <pic:spPr>
+                  <a:xfrm>
+                    <a:off x="0" y="0"/>
+                    <a:ext cx="10640291" cy="12577138"/>
+                  </a:xfrm>
+                  <a:prstGeom prst="rect">
+                    <a:avLst/>
+                  </a:prstGeom>
+                </pic:spPr>
+              </pic:pic>
+            </a:graphicData>
+          </a:graphic>
+          <wp14:sizeRelH relativeFrom="page">
+            <wp14:pctWidth>0</wp14:pctWidth>
+          </wp14:sizeRelH>
+          <wp14:sizeRelV relativeFrom="page">
+            <wp14:pctHeight>0</wp14:pctHeight>
+          </wp14:sizeRelV>
+        </wp:anchor>
+      </w:drawing>
     </w:r>
   </w:p>
 </w:hdr>

</xml_diff>